<commit_message>
Added the notes and practice codes for cHash and MsSQL (31-01-2024)
</commit_message>
<xml_diff>
--- a/Notes/Sql_server.docx
+++ b/Notes/Sql_server.docx
@@ -195,14 +195,7 @@
           <w:sz w:val="24"/>
           <w:szCs w:val="24"/>
         </w:rPr>
-        <w:t>DBMS is used to store and manipulate data/information in a database.</w:t>
-      </w:r>
-      <w:r>
-        <w:rPr>
-          <w:sz w:val="24"/>
-          <w:szCs w:val="24"/>
-        </w:rPr>
-        <w:t xml:space="preserve"> It is a type of software present in database to </w:t>
+        <w:t xml:space="preserve">DBMS is used to store and manipulate data/information in a database. It is a type of software present in database to </w:t>
       </w:r>
       <w:r>
         <w:rPr>
@@ -1162,6 +1155,7 @@
       </w:r>
       <w:r>
         <w:rPr>
+          <w:noProof/>
           <w:sz w:val="24"/>
           <w:szCs w:val="24"/>
         </w:rPr>
@@ -2654,6 +2648,7 @@
       </w:pPr>
       <w:r>
         <w:rPr>
+          <w:noProof/>
           <w:sz w:val="24"/>
           <w:szCs w:val="24"/>
         </w:rPr>
@@ -2740,6 +2735,7 @@
       </w:pPr>
       <w:r>
         <w:rPr>
+          <w:noProof/>
           <w:sz w:val="24"/>
           <w:szCs w:val="24"/>
         </w:rPr>
@@ -2836,6 +2832,7 @@
       </w:pPr>
       <w:r>
         <w:rPr>
+          <w:noProof/>
           <w:sz w:val="24"/>
           <w:szCs w:val="24"/>
         </w:rPr>
@@ -3259,6 +3256,7 @@
       </w:pPr>
       <w:r>
         <w:rPr>
+          <w:noProof/>
           <w:sz w:val="24"/>
           <w:szCs w:val="24"/>
         </w:rPr>
@@ -3473,21 +3471,7 @@
           <w:sz w:val="24"/>
           <w:szCs w:val="24"/>
         </w:rPr>
-        <w:t xml:space="preserve">We use </w:t>
-      </w:r>
-      <w:r>
-        <w:rPr>
-          <w:sz w:val="24"/>
-          <w:szCs w:val="24"/>
-        </w:rPr>
-        <w:t>SQL Server Management Studio</w:t>
-      </w:r>
-      <w:r>
-        <w:rPr>
-          <w:sz w:val="24"/>
-          <w:szCs w:val="24"/>
-        </w:rPr>
-        <w:t xml:space="preserve"> to connect to SQL Server.</w:t>
+        <w:t>We use SQL Server Management Studio to connect to SQL Server.</w:t>
       </w:r>
     </w:p>
     <w:p>
@@ -6923,6 +6907,7 @@
       </w:pPr>
       <w:r>
         <w:rPr>
+          <w:noProof/>
           <w:sz w:val="24"/>
           <w:szCs w:val="24"/>
         </w:rPr>
@@ -8067,6 +8052,205 @@
         <w:rPr>
           <w:sz w:val="24"/>
           <w:szCs w:val="24"/>
+          <w:u w:val="single"/>
+        </w:rPr>
+      </w:pPr>
+      <w:r>
+        <w:rPr>
+          <w:sz w:val="24"/>
+          <w:szCs w:val="24"/>
+          <w:u w:val="single"/>
+        </w:rPr>
+        <w:t>Data Manipulation Language</w:t>
+      </w:r>
+    </w:p>
+    <w:p>
+      <w:pPr>
+        <w:rPr>
+          <w:sz w:val="24"/>
+          <w:szCs w:val="24"/>
+        </w:rPr>
+      </w:pPr>
+      <w:r>
+        <w:rPr>
+          <w:sz w:val="24"/>
+          <w:szCs w:val="24"/>
+        </w:rPr>
+        <w:t>To manipulate data in database</w:t>
+      </w:r>
+    </w:p>
+    <w:p>
+      <w:pPr>
+        <w:rPr>
+          <w:sz w:val="24"/>
+          <w:szCs w:val="24"/>
+        </w:rPr>
+      </w:pPr>
+      <w:r>
+        <w:rPr>
+          <w:sz w:val="24"/>
+          <w:szCs w:val="24"/>
+        </w:rPr>
+        <w:t>There are four commands:</w:t>
+      </w:r>
+    </w:p>
+    <w:p>
+      <w:pPr>
+        <w:pStyle w:val="ListParagraph"/>
+        <w:numPr>
+          <w:ilvl w:val="0"/>
+          <w:numId w:val="23"/>
+        </w:numPr>
+        <w:rPr>
+          <w:sz w:val="24"/>
+          <w:szCs w:val="24"/>
+        </w:rPr>
+      </w:pPr>
+      <w:r>
+        <w:rPr>
+          <w:sz w:val="24"/>
+          <w:szCs w:val="24"/>
+        </w:rPr>
+        <w:t>INSERT</w:t>
+      </w:r>
+    </w:p>
+    <w:p>
+      <w:pPr>
+        <w:pStyle w:val="ListParagraph"/>
+        <w:rPr>
+          <w:sz w:val="24"/>
+          <w:szCs w:val="24"/>
+        </w:rPr>
+      </w:pPr>
+      <w:r>
+        <w:rPr>
+          <w:sz w:val="24"/>
+          <w:szCs w:val="24"/>
+        </w:rPr>
+        <w:t>To insert records to the existing table</w:t>
+      </w:r>
+    </w:p>
+    <w:p>
+      <w:pPr>
+        <w:pStyle w:val="ListParagraph"/>
+        <w:rPr>
+          <w:sz w:val="24"/>
+          <w:szCs w:val="24"/>
+        </w:rPr>
+      </w:pPr>
+      <w:r>
+        <w:rPr>
+          <w:sz w:val="24"/>
+          <w:szCs w:val="24"/>
+        </w:rPr>
+        <w:t>Can insert records by two methods:</w:t>
+      </w:r>
+    </w:p>
+    <w:p>
+      <w:pPr>
+        <w:pStyle w:val="ListParagraph"/>
+        <w:numPr>
+          <w:ilvl w:val="0"/>
+          <w:numId w:val="24"/>
+        </w:numPr>
+        <w:rPr>
+          <w:sz w:val="24"/>
+          <w:szCs w:val="24"/>
+        </w:rPr>
+      </w:pPr>
+      <w:r>
+        <w:rPr>
+          <w:sz w:val="24"/>
+          <w:szCs w:val="24"/>
+        </w:rPr>
+        <w:t>Implicit method</w:t>
+      </w:r>
+    </w:p>
+    <w:p>
+      <w:pPr>
+        <w:pStyle w:val="ListParagraph"/>
+        <w:numPr>
+          <w:ilvl w:val="0"/>
+          <w:numId w:val="24"/>
+        </w:numPr>
+        <w:rPr>
+          <w:sz w:val="24"/>
+          <w:szCs w:val="24"/>
+        </w:rPr>
+      </w:pPr>
+      <w:r>
+        <w:rPr>
+          <w:sz w:val="24"/>
+          <w:szCs w:val="24"/>
+        </w:rPr>
+        <w:t>Explicit method</w:t>
+      </w:r>
+    </w:p>
+    <w:p>
+      <w:pPr>
+        <w:pStyle w:val="ListParagraph"/>
+        <w:numPr>
+          <w:ilvl w:val="0"/>
+          <w:numId w:val="23"/>
+        </w:numPr>
+        <w:rPr>
+          <w:sz w:val="24"/>
+          <w:szCs w:val="24"/>
+        </w:rPr>
+      </w:pPr>
+      <w:r>
+        <w:rPr>
+          <w:sz w:val="24"/>
+          <w:szCs w:val="24"/>
+        </w:rPr>
+        <w:t>UPDATE</w:t>
+      </w:r>
+    </w:p>
+    <w:p>
+      <w:pPr>
+        <w:pStyle w:val="ListParagraph"/>
+        <w:numPr>
+          <w:ilvl w:val="0"/>
+          <w:numId w:val="23"/>
+        </w:numPr>
+        <w:rPr>
+          <w:sz w:val="24"/>
+          <w:szCs w:val="24"/>
+        </w:rPr>
+      </w:pPr>
+      <w:r>
+        <w:rPr>
+          <w:sz w:val="24"/>
+          <w:szCs w:val="24"/>
+        </w:rPr>
+        <w:t>DELETE</w:t>
+      </w:r>
+    </w:p>
+    <w:p>
+      <w:pPr>
+        <w:pStyle w:val="ListParagraph"/>
+        <w:numPr>
+          <w:ilvl w:val="0"/>
+          <w:numId w:val="23"/>
+        </w:numPr>
+        <w:rPr>
+          <w:sz w:val="24"/>
+          <w:szCs w:val="24"/>
+        </w:rPr>
+      </w:pPr>
+      <w:r>
+        <w:rPr>
+          <w:sz w:val="24"/>
+          <w:szCs w:val="24"/>
+        </w:rPr>
+        <w:t>SELECT</w:t>
+      </w:r>
+    </w:p>
+    <w:p>
+      <w:pPr>
+        <w:rPr>
+          <w:sz w:val="24"/>
+          <w:szCs w:val="24"/>
         </w:rPr>
       </w:pPr>
     </w:p>
@@ -8100,6 +8284,95 @@
 <file path=word/numbering.xml><?xml version="1.0" encoding="utf-8"?>
 <w:numbering xmlns:wpc="http://schemas.microsoft.com/office/word/2010/wordprocessingCanvas" xmlns:cx="http://schemas.microsoft.com/office/drawing/2014/chartex" xmlns:cx1="http://schemas.microsoft.com/office/drawing/2015/9/8/chartex" xmlns:cx2="http://schemas.microsoft.com/office/drawing/2015/10/21/chartex" xmlns:cx3="http://schemas.microsoft.com/office/drawing/2016/5/9/chartex" xmlns:cx4="http://schemas.microsoft.com/office/drawing/2016/5/10/chartex" xmlns:cx5="http://schemas.microsoft.com/office/drawing/2016/5/11/chartex" xmlns:cx6="http://schemas.microsoft.com/office/drawing/2016/5/12/chartex" xmlns:cx7="http://schemas.microsoft.com/office/drawing/2016/5/13/chartex" xmlns:cx8="http://schemas.microsoft.com/office/drawing/2016/5/14/chartex" xmlns:mc="http://schemas.openxmlformats.org/markup-compatibility/2006" xmlns:aink="http://schemas.microsoft.com/office/drawing/2016/ink" xmlns:am3d="http://schemas.microsoft.com/office/drawing/2017/model3d" xmlns:o="urn:schemas-microsoft-com:office:office" xmlns:oel="http://schemas.microsoft.com/office/2019/extlst" xmlns:r="http://schemas.openxmlformats.org/officeDocument/2006/relationships" xmlns:m="http://schemas.openxmlformats.org/officeDocument/2006/math" xmlns:v="urn:schemas-microsoft-com:vml" xmlns:wp14="http://schemas.microsoft.com/office/word/2010/wordprocessingDrawing" xmlns:wp="http://schemas.openxmlformats.org/drawingml/2006/wordprocessingDrawing" xmlns:w10="urn:schemas-microsoft-com:office:word" xmlns:w="http://schemas.openxmlformats.org/wordprocessingml/2006/main" xmlns:w14="http://schemas.microsoft.com/office/word/2010/wordml" xmlns:w15="http://schemas.microsoft.com/office/word/2012/wordml" xmlns:w16cex="http://schemas.microsoft.com/office/word/2018/wordml/cex" xmlns:w16cid="http://schemas.microsoft.com/office/word/2016/wordml/cid" xmlns:w16="http://schemas.microsoft.com/office/word/2018/wordml" xmlns:w16sdtdh="http://schemas.microsoft.com/office/word/2020/wordml/sdtdatahash" xmlns:w16se="http://schemas.microsoft.com/office/word/2015/wordml/symex" xmlns:wpg="http://schemas.microsoft.com/office/word/2010/wordprocessingGroup" xmlns:wpi="http://schemas.microsoft.com/office/word/2010/wordprocessingInk" xmlns:wne="http://schemas.microsoft.com/office/word/2006/wordml" xmlns:wps="http://schemas.microsoft.com/office/word/2010/wordprocessingShape" mc:Ignorable="w14 w15 w16se w16cid w16 w16cex w16sdtdh wp14">
   <w:abstractNum w:abstractNumId="0" w15:restartNumberingAfterBreak="0">
+    <w:nsid w:val="02064CB0"/>
+    <w:multiLevelType w:val="hybridMultilevel"/>
+    <w:tmpl w:val="7DF20D06"/>
+    <w:lvl w:ilvl="0" w:tplc="E7205BB4">
+      <w:start w:val="1"/>
+      <w:numFmt w:val="lowerLetter"/>
+      <w:lvlText w:val="%1)"/>
+      <w:lvlJc w:val="left"/>
+      <w:pPr>
+        <w:ind w:left="1080" w:hanging="360"/>
+      </w:pPr>
+      <w:rPr>
+        <w:rFonts w:hint="default"/>
+      </w:rPr>
+    </w:lvl>
+    <w:lvl w:ilvl="1" w:tplc="40090019" w:tentative="1">
+      <w:start w:val="1"/>
+      <w:numFmt w:val="lowerLetter"/>
+      <w:lvlText w:val="%2."/>
+      <w:lvlJc w:val="left"/>
+      <w:pPr>
+        <w:ind w:left="1800" w:hanging="360"/>
+      </w:pPr>
+    </w:lvl>
+    <w:lvl w:ilvl="2" w:tplc="4009001B" w:tentative="1">
+      <w:start w:val="1"/>
+      <w:numFmt w:val="lowerRoman"/>
+      <w:lvlText w:val="%3."/>
+      <w:lvlJc w:val="right"/>
+      <w:pPr>
+        <w:ind w:left="2520" w:hanging="180"/>
+      </w:pPr>
+    </w:lvl>
+    <w:lvl w:ilvl="3" w:tplc="4009000F" w:tentative="1">
+      <w:start w:val="1"/>
+      <w:numFmt w:val="decimal"/>
+      <w:lvlText w:val="%4."/>
+      <w:lvlJc w:val="left"/>
+      <w:pPr>
+        <w:ind w:left="3240" w:hanging="360"/>
+      </w:pPr>
+    </w:lvl>
+    <w:lvl w:ilvl="4" w:tplc="40090019" w:tentative="1">
+      <w:start w:val="1"/>
+      <w:numFmt w:val="lowerLetter"/>
+      <w:lvlText w:val="%5."/>
+      <w:lvlJc w:val="left"/>
+      <w:pPr>
+        <w:ind w:left="3960" w:hanging="360"/>
+      </w:pPr>
+    </w:lvl>
+    <w:lvl w:ilvl="5" w:tplc="4009001B" w:tentative="1">
+      <w:start w:val="1"/>
+      <w:numFmt w:val="lowerRoman"/>
+      <w:lvlText w:val="%6."/>
+      <w:lvlJc w:val="right"/>
+      <w:pPr>
+        <w:ind w:left="4680" w:hanging="180"/>
+      </w:pPr>
+    </w:lvl>
+    <w:lvl w:ilvl="6" w:tplc="4009000F" w:tentative="1">
+      <w:start w:val="1"/>
+      <w:numFmt w:val="decimal"/>
+      <w:lvlText w:val="%7."/>
+      <w:lvlJc w:val="left"/>
+      <w:pPr>
+        <w:ind w:left="5400" w:hanging="360"/>
+      </w:pPr>
+    </w:lvl>
+    <w:lvl w:ilvl="7" w:tplc="40090019" w:tentative="1">
+      <w:start w:val="1"/>
+      <w:numFmt w:val="lowerLetter"/>
+      <w:lvlText w:val="%8."/>
+      <w:lvlJc w:val="left"/>
+      <w:pPr>
+        <w:ind w:left="6120" w:hanging="360"/>
+      </w:pPr>
+    </w:lvl>
+    <w:lvl w:ilvl="8" w:tplc="4009001B" w:tentative="1">
+      <w:start w:val="1"/>
+      <w:numFmt w:val="lowerRoman"/>
+      <w:lvlText w:val="%9."/>
+      <w:lvlJc w:val="right"/>
+      <w:pPr>
+        <w:ind w:left="6840" w:hanging="180"/>
+      </w:pPr>
+    </w:lvl>
+  </w:abstractNum>
+  <w:abstractNum w:abstractNumId="1" w15:restartNumberingAfterBreak="0">
     <w:nsid w:val="09774677"/>
     <w:multiLevelType w:val="hybridMultilevel"/>
     <w:tmpl w:val="BD5286D6"/>
@@ -8188,7 +8461,7 @@
       </w:pPr>
     </w:lvl>
   </w:abstractNum>
-  <w:abstractNum w:abstractNumId="1" w15:restartNumberingAfterBreak="0">
+  <w:abstractNum w:abstractNumId="2" w15:restartNumberingAfterBreak="0">
     <w:nsid w:val="0BC71509"/>
     <w:multiLevelType w:val="hybridMultilevel"/>
     <w:tmpl w:val="5B984FA2"/>
@@ -8277,7 +8550,7 @@
       </w:pPr>
     </w:lvl>
   </w:abstractNum>
-  <w:abstractNum w:abstractNumId="2" w15:restartNumberingAfterBreak="0">
+  <w:abstractNum w:abstractNumId="3" w15:restartNumberingAfterBreak="0">
     <w:nsid w:val="106C1F71"/>
     <w:multiLevelType w:val="hybridMultilevel"/>
     <w:tmpl w:val="72BC24E2"/>
@@ -8366,7 +8639,7 @@
       </w:pPr>
     </w:lvl>
   </w:abstractNum>
-  <w:abstractNum w:abstractNumId="3" w15:restartNumberingAfterBreak="0">
+  <w:abstractNum w:abstractNumId="4" w15:restartNumberingAfterBreak="0">
     <w:nsid w:val="131F4B8A"/>
     <w:multiLevelType w:val="hybridMultilevel"/>
     <w:tmpl w:val="645C82F0"/>
@@ -8455,7 +8728,7 @@
       </w:pPr>
     </w:lvl>
   </w:abstractNum>
-  <w:abstractNum w:abstractNumId="4" w15:restartNumberingAfterBreak="0">
+  <w:abstractNum w:abstractNumId="5" w15:restartNumberingAfterBreak="0">
     <w:nsid w:val="17137817"/>
     <w:multiLevelType w:val="hybridMultilevel"/>
     <w:tmpl w:val="D3449830"/>
@@ -8544,7 +8817,7 @@
       </w:pPr>
     </w:lvl>
   </w:abstractNum>
-  <w:abstractNum w:abstractNumId="5" w15:restartNumberingAfterBreak="0">
+  <w:abstractNum w:abstractNumId="6" w15:restartNumberingAfterBreak="0">
     <w:nsid w:val="1901668D"/>
     <w:multiLevelType w:val="hybridMultilevel"/>
     <w:tmpl w:val="470618EA"/>
@@ -8633,7 +8906,7 @@
       </w:pPr>
     </w:lvl>
   </w:abstractNum>
-  <w:abstractNum w:abstractNumId="6" w15:restartNumberingAfterBreak="0">
+  <w:abstractNum w:abstractNumId="7" w15:restartNumberingAfterBreak="0">
     <w:nsid w:val="19EB1374"/>
     <w:multiLevelType w:val="hybridMultilevel"/>
     <w:tmpl w:val="F41C9754"/>
@@ -8722,7 +8995,7 @@
       </w:pPr>
     </w:lvl>
   </w:abstractNum>
-  <w:abstractNum w:abstractNumId="7" w15:restartNumberingAfterBreak="0">
+  <w:abstractNum w:abstractNumId="8" w15:restartNumberingAfterBreak="0">
     <w:nsid w:val="1CEE1A1E"/>
     <w:multiLevelType w:val="hybridMultilevel"/>
     <w:tmpl w:val="69869352"/>
@@ -8811,7 +9084,7 @@
       </w:pPr>
     </w:lvl>
   </w:abstractNum>
-  <w:abstractNum w:abstractNumId="8" w15:restartNumberingAfterBreak="0">
+  <w:abstractNum w:abstractNumId="9" w15:restartNumberingAfterBreak="0">
     <w:nsid w:val="1D12783B"/>
     <w:multiLevelType w:val="hybridMultilevel"/>
     <w:tmpl w:val="651A03F4"/>
@@ -8900,7 +9173,7 @@
       </w:pPr>
     </w:lvl>
   </w:abstractNum>
-  <w:abstractNum w:abstractNumId="9" w15:restartNumberingAfterBreak="0">
+  <w:abstractNum w:abstractNumId="10" w15:restartNumberingAfterBreak="0">
     <w:nsid w:val="27A65601"/>
     <w:multiLevelType w:val="hybridMultilevel"/>
     <w:tmpl w:val="0C789740"/>
@@ -8989,7 +9262,7 @@
       </w:pPr>
     </w:lvl>
   </w:abstractNum>
-  <w:abstractNum w:abstractNumId="10" w15:restartNumberingAfterBreak="0">
+  <w:abstractNum w:abstractNumId="11" w15:restartNumberingAfterBreak="0">
     <w:nsid w:val="347F1C29"/>
     <w:multiLevelType w:val="hybridMultilevel"/>
     <w:tmpl w:val="A90E32B4"/>
@@ -9078,7 +9351,7 @@
       </w:pPr>
     </w:lvl>
   </w:abstractNum>
-  <w:abstractNum w:abstractNumId="11" w15:restartNumberingAfterBreak="0">
+  <w:abstractNum w:abstractNumId="12" w15:restartNumberingAfterBreak="0">
     <w:nsid w:val="34F97DC8"/>
     <w:multiLevelType w:val="hybridMultilevel"/>
     <w:tmpl w:val="13F4D458"/>
@@ -9167,7 +9440,7 @@
       </w:pPr>
     </w:lvl>
   </w:abstractNum>
-  <w:abstractNum w:abstractNumId="12" w15:restartNumberingAfterBreak="0">
+  <w:abstractNum w:abstractNumId="13" w15:restartNumberingAfterBreak="0">
     <w:nsid w:val="36661A25"/>
     <w:multiLevelType w:val="hybridMultilevel"/>
     <w:tmpl w:val="0B62F148"/>
@@ -9256,7 +9529,7 @@
       </w:pPr>
     </w:lvl>
   </w:abstractNum>
-  <w:abstractNum w:abstractNumId="13" w15:restartNumberingAfterBreak="0">
+  <w:abstractNum w:abstractNumId="14" w15:restartNumberingAfterBreak="0">
     <w:nsid w:val="3CAC6554"/>
     <w:multiLevelType w:val="hybridMultilevel"/>
     <w:tmpl w:val="8564CE6E"/>
@@ -9346,7 +9619,7 @@
       </w:pPr>
     </w:lvl>
   </w:abstractNum>
-  <w:abstractNum w:abstractNumId="14" w15:restartNumberingAfterBreak="0">
+  <w:abstractNum w:abstractNumId="15" w15:restartNumberingAfterBreak="0">
     <w:nsid w:val="48CB6242"/>
     <w:multiLevelType w:val="hybridMultilevel"/>
     <w:tmpl w:val="1EB2ED48"/>
@@ -9435,7 +9708,7 @@
       </w:pPr>
     </w:lvl>
   </w:abstractNum>
-  <w:abstractNum w:abstractNumId="15" w15:restartNumberingAfterBreak="0">
+  <w:abstractNum w:abstractNumId="16" w15:restartNumberingAfterBreak="0">
     <w:nsid w:val="49EE7B5E"/>
     <w:multiLevelType w:val="hybridMultilevel"/>
     <w:tmpl w:val="1A78B2CC"/>
@@ -9524,7 +9797,7 @@
       </w:pPr>
     </w:lvl>
   </w:abstractNum>
-  <w:abstractNum w:abstractNumId="16" w15:restartNumberingAfterBreak="0">
+  <w:abstractNum w:abstractNumId="17" w15:restartNumberingAfterBreak="0">
     <w:nsid w:val="5B0E6171"/>
     <w:multiLevelType w:val="hybridMultilevel"/>
     <w:tmpl w:val="844A916E"/>
@@ -9613,7 +9886,7 @@
       </w:pPr>
     </w:lvl>
   </w:abstractNum>
-  <w:abstractNum w:abstractNumId="17" w15:restartNumberingAfterBreak="0">
+  <w:abstractNum w:abstractNumId="18" w15:restartNumberingAfterBreak="0">
     <w:nsid w:val="5BB74989"/>
     <w:multiLevelType w:val="hybridMultilevel"/>
     <w:tmpl w:val="082A712A"/>
@@ -9702,7 +9975,7 @@
       </w:pPr>
     </w:lvl>
   </w:abstractNum>
-  <w:abstractNum w:abstractNumId="18" w15:restartNumberingAfterBreak="0">
+  <w:abstractNum w:abstractNumId="19" w15:restartNumberingAfterBreak="0">
     <w:nsid w:val="5C7A735B"/>
     <w:multiLevelType w:val="hybridMultilevel"/>
     <w:tmpl w:val="77F45D08"/>
@@ -9791,7 +10064,7 @@
       </w:pPr>
     </w:lvl>
   </w:abstractNum>
-  <w:abstractNum w:abstractNumId="19" w15:restartNumberingAfterBreak="0">
+  <w:abstractNum w:abstractNumId="20" w15:restartNumberingAfterBreak="0">
     <w:nsid w:val="6111200E"/>
     <w:multiLevelType w:val="hybridMultilevel"/>
     <w:tmpl w:val="8B0607F8"/>
@@ -9880,7 +10153,96 @@
       </w:pPr>
     </w:lvl>
   </w:abstractNum>
-  <w:abstractNum w:abstractNumId="20" w15:restartNumberingAfterBreak="0">
+  <w:abstractNum w:abstractNumId="21" w15:restartNumberingAfterBreak="0">
+    <w:nsid w:val="64FD178C"/>
+    <w:multiLevelType w:val="hybridMultilevel"/>
+    <w:tmpl w:val="DD14E4B0"/>
+    <w:lvl w:ilvl="0" w:tplc="40090011">
+      <w:start w:val="1"/>
+      <w:numFmt w:val="decimal"/>
+      <w:lvlText w:val="%1)"/>
+      <w:lvlJc w:val="left"/>
+      <w:pPr>
+        <w:ind w:left="720" w:hanging="360"/>
+      </w:pPr>
+      <w:rPr>
+        <w:rFonts w:hint="default"/>
+      </w:rPr>
+    </w:lvl>
+    <w:lvl w:ilvl="1" w:tplc="40090019" w:tentative="1">
+      <w:start w:val="1"/>
+      <w:numFmt w:val="lowerLetter"/>
+      <w:lvlText w:val="%2."/>
+      <w:lvlJc w:val="left"/>
+      <w:pPr>
+        <w:ind w:left="1440" w:hanging="360"/>
+      </w:pPr>
+    </w:lvl>
+    <w:lvl w:ilvl="2" w:tplc="4009001B" w:tentative="1">
+      <w:start w:val="1"/>
+      <w:numFmt w:val="lowerRoman"/>
+      <w:lvlText w:val="%3."/>
+      <w:lvlJc w:val="right"/>
+      <w:pPr>
+        <w:ind w:left="2160" w:hanging="180"/>
+      </w:pPr>
+    </w:lvl>
+    <w:lvl w:ilvl="3" w:tplc="4009000F" w:tentative="1">
+      <w:start w:val="1"/>
+      <w:numFmt w:val="decimal"/>
+      <w:lvlText w:val="%4."/>
+      <w:lvlJc w:val="left"/>
+      <w:pPr>
+        <w:ind w:left="2880" w:hanging="360"/>
+      </w:pPr>
+    </w:lvl>
+    <w:lvl w:ilvl="4" w:tplc="40090019" w:tentative="1">
+      <w:start w:val="1"/>
+      <w:numFmt w:val="lowerLetter"/>
+      <w:lvlText w:val="%5."/>
+      <w:lvlJc w:val="left"/>
+      <w:pPr>
+        <w:ind w:left="3600" w:hanging="360"/>
+      </w:pPr>
+    </w:lvl>
+    <w:lvl w:ilvl="5" w:tplc="4009001B" w:tentative="1">
+      <w:start w:val="1"/>
+      <w:numFmt w:val="lowerRoman"/>
+      <w:lvlText w:val="%6."/>
+      <w:lvlJc w:val="right"/>
+      <w:pPr>
+        <w:ind w:left="4320" w:hanging="180"/>
+      </w:pPr>
+    </w:lvl>
+    <w:lvl w:ilvl="6" w:tplc="4009000F" w:tentative="1">
+      <w:start w:val="1"/>
+      <w:numFmt w:val="decimal"/>
+      <w:lvlText w:val="%7."/>
+      <w:lvlJc w:val="left"/>
+      <w:pPr>
+        <w:ind w:left="5040" w:hanging="360"/>
+      </w:pPr>
+    </w:lvl>
+    <w:lvl w:ilvl="7" w:tplc="40090019" w:tentative="1">
+      <w:start w:val="1"/>
+      <w:numFmt w:val="lowerLetter"/>
+      <w:lvlText w:val="%8."/>
+      <w:lvlJc w:val="left"/>
+      <w:pPr>
+        <w:ind w:left="5760" w:hanging="360"/>
+      </w:pPr>
+    </w:lvl>
+    <w:lvl w:ilvl="8" w:tplc="4009001B" w:tentative="1">
+      <w:start w:val="1"/>
+      <w:numFmt w:val="lowerRoman"/>
+      <w:lvlText w:val="%9."/>
+      <w:lvlJc w:val="right"/>
+      <w:pPr>
+        <w:ind w:left="6480" w:hanging="180"/>
+      </w:pPr>
+    </w:lvl>
+  </w:abstractNum>
+  <w:abstractNum w:abstractNumId="22" w15:restartNumberingAfterBreak="0">
     <w:nsid w:val="708577E5"/>
     <w:multiLevelType w:val="hybridMultilevel"/>
     <w:tmpl w:val="49FEE8F0"/>
@@ -9969,7 +10331,7 @@
       </w:pPr>
     </w:lvl>
   </w:abstractNum>
-  <w:abstractNum w:abstractNumId="21" w15:restartNumberingAfterBreak="0">
+  <w:abstractNum w:abstractNumId="23" w15:restartNumberingAfterBreak="0">
     <w:nsid w:val="71BC7B12"/>
     <w:multiLevelType w:val="hybridMultilevel"/>
     <w:tmpl w:val="A436455E"/>
@@ -10059,70 +10421,76 @@
     </w:lvl>
   </w:abstractNum>
   <w:num w:numId="1" w16cid:durableId="971596207">
+    <w:abstractNumId w:val="9"/>
+  </w:num>
+  <w:num w:numId="2" w16cid:durableId="678973562">
+    <w:abstractNumId w:val="4"/>
+  </w:num>
+  <w:num w:numId="3" w16cid:durableId="775101790">
+    <w:abstractNumId w:val="23"/>
+  </w:num>
+  <w:num w:numId="4" w16cid:durableId="37171833">
+    <w:abstractNumId w:val="12"/>
+  </w:num>
+  <w:num w:numId="5" w16cid:durableId="1301350880">
+    <w:abstractNumId w:val="14"/>
+  </w:num>
+  <w:num w:numId="6" w16cid:durableId="962999934">
+    <w:abstractNumId w:val="16"/>
+  </w:num>
+  <w:num w:numId="7" w16cid:durableId="857232537">
+    <w:abstractNumId w:val="7"/>
+  </w:num>
+  <w:num w:numId="8" w16cid:durableId="403183586">
+    <w:abstractNumId w:val="5"/>
+  </w:num>
+  <w:num w:numId="9" w16cid:durableId="763380674">
+    <w:abstractNumId w:val="3"/>
+  </w:num>
+  <w:num w:numId="10" w16cid:durableId="1277521013">
+    <w:abstractNumId w:val="18"/>
+  </w:num>
+  <w:num w:numId="11" w16cid:durableId="671958034">
+    <w:abstractNumId w:val="2"/>
+  </w:num>
+  <w:num w:numId="12" w16cid:durableId="716661231">
+    <w:abstractNumId w:val="1"/>
+  </w:num>
+  <w:num w:numId="13" w16cid:durableId="1354110524">
+    <w:abstractNumId w:val="22"/>
+  </w:num>
+  <w:num w:numId="14" w16cid:durableId="743380483">
+    <w:abstractNumId w:val="10"/>
+  </w:num>
+  <w:num w:numId="15" w16cid:durableId="68775848">
+    <w:abstractNumId w:val="17"/>
+  </w:num>
+  <w:num w:numId="16" w16cid:durableId="743380775">
+    <w:abstractNumId w:val="6"/>
+  </w:num>
+  <w:num w:numId="17" w16cid:durableId="497696382">
     <w:abstractNumId w:val="8"/>
   </w:num>
-  <w:num w:numId="2" w16cid:durableId="678973562">
-    <w:abstractNumId w:val="3"/>
+  <w:num w:numId="18" w16cid:durableId="1059207156">
+    <w:abstractNumId w:val="20"/>
   </w:num>
-  <w:num w:numId="3" w16cid:durableId="775101790">
+  <w:num w:numId="19" w16cid:durableId="637996355">
+    <w:abstractNumId w:val="13"/>
+  </w:num>
+  <w:num w:numId="20" w16cid:durableId="1243299549">
+    <w:abstractNumId w:val="11"/>
+  </w:num>
+  <w:num w:numId="21" w16cid:durableId="1821075533">
+    <w:abstractNumId w:val="19"/>
+  </w:num>
+  <w:num w:numId="22" w16cid:durableId="2132161457">
+    <w:abstractNumId w:val="15"/>
+  </w:num>
+  <w:num w:numId="23" w16cid:durableId="1009874487">
     <w:abstractNumId w:val="21"/>
   </w:num>
-  <w:num w:numId="4" w16cid:durableId="37171833">
-    <w:abstractNumId w:val="11"/>
-  </w:num>
-  <w:num w:numId="5" w16cid:durableId="1301350880">
-    <w:abstractNumId w:val="13"/>
-  </w:num>
-  <w:num w:numId="6" w16cid:durableId="962999934">
-    <w:abstractNumId w:val="15"/>
-  </w:num>
-  <w:num w:numId="7" w16cid:durableId="857232537">
-    <w:abstractNumId w:val="6"/>
-  </w:num>
-  <w:num w:numId="8" w16cid:durableId="403183586">
-    <w:abstractNumId w:val="4"/>
-  </w:num>
-  <w:num w:numId="9" w16cid:durableId="763380674">
-    <w:abstractNumId w:val="2"/>
-  </w:num>
-  <w:num w:numId="10" w16cid:durableId="1277521013">
-    <w:abstractNumId w:val="17"/>
-  </w:num>
-  <w:num w:numId="11" w16cid:durableId="671958034">
-    <w:abstractNumId w:val="1"/>
-  </w:num>
-  <w:num w:numId="12" w16cid:durableId="716661231">
+  <w:num w:numId="24" w16cid:durableId="81412870">
     <w:abstractNumId w:val="0"/>
-  </w:num>
-  <w:num w:numId="13" w16cid:durableId="1354110524">
-    <w:abstractNumId w:val="20"/>
-  </w:num>
-  <w:num w:numId="14" w16cid:durableId="743380483">
-    <w:abstractNumId w:val="9"/>
-  </w:num>
-  <w:num w:numId="15" w16cid:durableId="68775848">
-    <w:abstractNumId w:val="16"/>
-  </w:num>
-  <w:num w:numId="16" w16cid:durableId="743380775">
-    <w:abstractNumId w:val="5"/>
-  </w:num>
-  <w:num w:numId="17" w16cid:durableId="497696382">
-    <w:abstractNumId w:val="7"/>
-  </w:num>
-  <w:num w:numId="18" w16cid:durableId="1059207156">
-    <w:abstractNumId w:val="19"/>
-  </w:num>
-  <w:num w:numId="19" w16cid:durableId="637996355">
-    <w:abstractNumId w:val="12"/>
-  </w:num>
-  <w:num w:numId="20" w16cid:durableId="1243299549">
-    <w:abstractNumId w:val="10"/>
-  </w:num>
-  <w:num w:numId="21" w16cid:durableId="1821075533">
-    <w:abstractNumId w:val="18"/>
-  </w:num>
-  <w:num w:numId="22" w16cid:durableId="2132161457">
-    <w:abstractNumId w:val="14"/>
   </w:num>
 </w:numbering>
 </file>

</xml_diff>